<commit_message>
patient req-9 uc2 예약/상담에 추가
</commit_message>
<xml_diff>
--- a/patient/02.domainmodel/patient-Traceability_matrix.docx
+++ b/patient/02.domainmodel/patient-Traceability_matrix.docx
@@ -91,7 +91,6 @@
             <w:pPr>
               <w:jc w:val="center"/>
               <w:rPr>
-                <w:rFonts w:hint="eastAsia"/>
                 <w:b/>
                 <w:bCs/>
               </w:rPr>
@@ -121,7 +120,6 @@
             <w:pPr>
               <w:jc w:val="center"/>
               <w:rPr>
-                <w:rFonts w:hint="eastAsia"/>
                 <w:b/>
                 <w:bCs/>
               </w:rPr>
@@ -151,7 +149,6 @@
             <w:pPr>
               <w:jc w:val="center"/>
               <w:rPr>
-                <w:rFonts w:hint="eastAsia"/>
                 <w:b/>
                 <w:bCs/>
               </w:rPr>
@@ -233,67 +230,79 @@
                 <w:bCs/>
                 <w:color w:val="0070C0"/>
               </w:rPr>
-              <w:t>C</w:t>
-            </w:r>
-            <w:r>
+              <w:t>C5</w:t>
+            </w:r>
+          </w:p>
+        </w:tc>
+        <w:tc>
+          <w:tcPr>
+            <w:tcW w:w="351" w:type="pct"/>
+          </w:tcPr>
+          <w:p>
+            <w:pPr>
+              <w:jc w:val="center"/>
               <w:rPr>
                 <w:b/>
                 <w:bCs/>
                 <w:color w:val="0070C0"/>
               </w:rPr>
-              <w:t>5</w:t>
-            </w:r>
-          </w:p>
-        </w:tc>
-        <w:tc>
-          <w:tcPr>
-            <w:tcW w:w="351" w:type="pct"/>
-          </w:tcPr>
-          <w:p>
-            <w:pPr>
-              <w:jc w:val="center"/>
-              <w:rPr>
+            </w:pPr>
+            <w:r>
+              <w:rPr>
+                <w:rFonts w:hint="eastAsia"/>
                 <w:b/>
                 <w:bCs/>
                 <w:color w:val="0070C0"/>
               </w:rPr>
-            </w:pPr>
-            <w:r>
-              <w:rPr>
-                <w:rFonts w:hint="eastAsia"/>
+              <w:t>U</w:t>
+            </w:r>
+            <w:r>
+              <w:rPr>
                 <w:b/>
                 <w:bCs/>
                 <w:color w:val="0070C0"/>
               </w:rPr>
+              <w:t>C6</w:t>
+            </w:r>
+          </w:p>
+        </w:tc>
+        <w:tc>
+          <w:tcPr>
+            <w:tcW w:w="351" w:type="pct"/>
+          </w:tcPr>
+          <w:p>
+            <w:pPr>
+              <w:jc w:val="center"/>
+              <w:rPr>
+                <w:b/>
+                <w:bCs/>
+              </w:rPr>
+            </w:pPr>
+            <w:r>
+              <w:rPr>
+                <w:rFonts w:hint="eastAsia"/>
+                <w:b/>
+                <w:bCs/>
+              </w:rPr>
               <w:t>U</w:t>
             </w:r>
             <w:r>
               <w:rPr>
                 <w:b/>
                 <w:bCs/>
-                <w:color w:val="0070C0"/>
-              </w:rPr>
-              <w:t>C</w:t>
-            </w:r>
-            <w:r>
-              <w:rPr>
-                <w:b/>
-                <w:bCs/>
-                <w:color w:val="0070C0"/>
-              </w:rPr>
-              <w:t>6</w:t>
-            </w:r>
-          </w:p>
-        </w:tc>
-        <w:tc>
-          <w:tcPr>
-            <w:tcW w:w="351" w:type="pct"/>
-          </w:tcPr>
-          <w:p>
-            <w:pPr>
-              <w:jc w:val="center"/>
-              <w:rPr>
-                <w:rFonts w:hint="eastAsia"/>
+              </w:rPr>
+              <w:t>C7</w:t>
+            </w:r>
+          </w:p>
+        </w:tc>
+        <w:tc>
+          <w:tcPr>
+            <w:tcW w:w="350" w:type="pct"/>
+          </w:tcPr>
+          <w:p>
+            <w:pPr>
+              <w:jc w:val="center"/>
+              <w:rPr>
                 <w:b/>
                 <w:bCs/>
               </w:rPr>
@@ -311,19 +320,18 @@
                 <w:b/>
                 <w:bCs/>
               </w:rPr>
-              <w:t>C7</w:t>
-            </w:r>
-          </w:p>
-        </w:tc>
-        <w:tc>
-          <w:tcPr>
-            <w:tcW w:w="350" w:type="pct"/>
-          </w:tcPr>
-          <w:p>
-            <w:pPr>
-              <w:jc w:val="center"/>
-              <w:rPr>
-                <w:rFonts w:hint="eastAsia"/>
+              <w:t>C8</w:t>
+            </w:r>
+          </w:p>
+        </w:tc>
+        <w:tc>
+          <w:tcPr>
+            <w:tcW w:w="351" w:type="pct"/>
+          </w:tcPr>
+          <w:p>
+            <w:pPr>
+              <w:jc w:val="center"/>
+              <w:rPr>
                 <w:b/>
                 <w:bCs/>
               </w:rPr>
@@ -341,19 +349,18 @@
                 <w:b/>
                 <w:bCs/>
               </w:rPr>
-              <w:t>C8</w:t>
-            </w:r>
-          </w:p>
-        </w:tc>
-        <w:tc>
-          <w:tcPr>
-            <w:tcW w:w="351" w:type="pct"/>
-          </w:tcPr>
-          <w:p>
-            <w:pPr>
-              <w:jc w:val="center"/>
-              <w:rPr>
-                <w:rFonts w:hint="eastAsia"/>
+              <w:t>C9</w:t>
+            </w:r>
+          </w:p>
+        </w:tc>
+        <w:tc>
+          <w:tcPr>
+            <w:tcW w:w="350" w:type="pct"/>
+          </w:tcPr>
+          <w:p>
+            <w:pPr>
+              <w:jc w:val="center"/>
+              <w:rPr>
                 <w:b/>
                 <w:bCs/>
               </w:rPr>
@@ -371,19 +378,18 @@
                 <w:b/>
                 <w:bCs/>
               </w:rPr>
-              <w:t>C9</w:t>
-            </w:r>
-          </w:p>
-        </w:tc>
-        <w:tc>
-          <w:tcPr>
-            <w:tcW w:w="350" w:type="pct"/>
-          </w:tcPr>
-          <w:p>
-            <w:pPr>
-              <w:jc w:val="center"/>
-              <w:rPr>
-                <w:rFonts w:hint="eastAsia"/>
+              <w:t>C10</w:t>
+            </w:r>
+          </w:p>
+        </w:tc>
+        <w:tc>
+          <w:tcPr>
+            <w:tcW w:w="351" w:type="pct"/>
+          </w:tcPr>
+          <w:p>
+            <w:pPr>
+              <w:jc w:val="center"/>
+              <w:rPr>
                 <w:b/>
                 <w:bCs/>
               </w:rPr>
@@ -401,36 +407,6 @@
                 <w:b/>
                 <w:bCs/>
               </w:rPr>
-              <w:t>C10</w:t>
-            </w:r>
-          </w:p>
-        </w:tc>
-        <w:tc>
-          <w:tcPr>
-            <w:tcW w:w="351" w:type="pct"/>
-          </w:tcPr>
-          <w:p>
-            <w:pPr>
-              <w:jc w:val="center"/>
-              <w:rPr>
-                <w:rFonts w:hint="eastAsia"/>
-                <w:b/>
-                <w:bCs/>
-              </w:rPr>
-            </w:pPr>
-            <w:r>
-              <w:rPr>
-                <w:rFonts w:hint="eastAsia"/>
-                <w:b/>
-                <w:bCs/>
-              </w:rPr>
-              <w:t>U</w:t>
-            </w:r>
-            <w:r>
-              <w:rPr>
-                <w:b/>
-                <w:bCs/>
-              </w:rPr>
               <w:t>C11</w:t>
             </w:r>
           </w:p>
@@ -443,7 +419,6 @@
             <w:pPr>
               <w:jc w:val="center"/>
               <w:rPr>
-                <w:rFonts w:hint="eastAsia"/>
                 <w:b/>
                 <w:bCs/>
               </w:rPr>
@@ -2343,82 +2318,76 @@
             <w:pPr>
               <w:jc w:val="center"/>
               <w:rPr>
-                <w:rFonts w:hint="eastAsia"/>
-                <w:b/>
-                <w:bCs/>
-              </w:rPr>
-            </w:pPr>
-          </w:p>
-        </w:tc>
-        <w:tc>
-          <w:tcPr>
-            <w:tcW w:w="350" w:type="pct"/>
-          </w:tcPr>
-          <w:p>
-            <w:pPr>
-              <w:jc w:val="center"/>
-              <w:rPr>
-                <w:rFonts w:hint="eastAsia"/>
-                <w:b/>
-                <w:bCs/>
-              </w:rPr>
-            </w:pPr>
-          </w:p>
-        </w:tc>
-        <w:tc>
-          <w:tcPr>
-            <w:tcW w:w="351" w:type="pct"/>
-          </w:tcPr>
-          <w:p>
-            <w:pPr>
-              <w:jc w:val="center"/>
-              <w:rPr>
-                <w:rFonts w:hint="eastAsia"/>
-                <w:b/>
-                <w:bCs/>
-              </w:rPr>
-            </w:pPr>
-          </w:p>
-        </w:tc>
-        <w:tc>
-          <w:tcPr>
-            <w:tcW w:w="350" w:type="pct"/>
-          </w:tcPr>
-          <w:p>
-            <w:pPr>
-              <w:jc w:val="center"/>
-              <w:rPr>
-                <w:rFonts w:hint="eastAsia"/>
-                <w:b/>
-                <w:bCs/>
-              </w:rPr>
-            </w:pPr>
-          </w:p>
-        </w:tc>
-        <w:tc>
-          <w:tcPr>
-            <w:tcW w:w="351" w:type="pct"/>
-          </w:tcPr>
-          <w:p>
-            <w:pPr>
-              <w:jc w:val="center"/>
-              <w:rPr>
-                <w:rFonts w:hint="eastAsia"/>
-                <w:b/>
-                <w:bCs/>
-              </w:rPr>
-            </w:pPr>
-          </w:p>
-        </w:tc>
-        <w:tc>
-          <w:tcPr>
-            <w:tcW w:w="351" w:type="pct"/>
-          </w:tcPr>
-          <w:p>
-            <w:pPr>
-              <w:jc w:val="center"/>
-              <w:rPr>
-                <w:rFonts w:hint="eastAsia"/>
+                <w:b/>
+                <w:bCs/>
+              </w:rPr>
+            </w:pPr>
+          </w:p>
+        </w:tc>
+        <w:tc>
+          <w:tcPr>
+            <w:tcW w:w="350" w:type="pct"/>
+          </w:tcPr>
+          <w:p>
+            <w:pPr>
+              <w:jc w:val="center"/>
+              <w:rPr>
+                <w:b/>
+                <w:bCs/>
+              </w:rPr>
+            </w:pPr>
+          </w:p>
+        </w:tc>
+        <w:tc>
+          <w:tcPr>
+            <w:tcW w:w="351" w:type="pct"/>
+          </w:tcPr>
+          <w:p>
+            <w:pPr>
+              <w:jc w:val="center"/>
+              <w:rPr>
+                <w:b/>
+                <w:bCs/>
+              </w:rPr>
+            </w:pPr>
+          </w:p>
+        </w:tc>
+        <w:tc>
+          <w:tcPr>
+            <w:tcW w:w="350" w:type="pct"/>
+          </w:tcPr>
+          <w:p>
+            <w:pPr>
+              <w:jc w:val="center"/>
+              <w:rPr>
+                <w:b/>
+                <w:bCs/>
+              </w:rPr>
+            </w:pPr>
+          </w:p>
+        </w:tc>
+        <w:tc>
+          <w:tcPr>
+            <w:tcW w:w="351" w:type="pct"/>
+          </w:tcPr>
+          <w:p>
+            <w:pPr>
+              <w:jc w:val="center"/>
+              <w:rPr>
+                <w:b/>
+                <w:bCs/>
+              </w:rPr>
+            </w:pPr>
+          </w:p>
+        </w:tc>
+        <w:tc>
+          <w:tcPr>
+            <w:tcW w:w="351" w:type="pct"/>
+          </w:tcPr>
+          <w:p>
+            <w:pPr>
+              <w:jc w:val="center"/>
+              <w:rPr>
                 <w:b/>
                 <w:bCs/>
               </w:rPr>
@@ -2498,112 +2467,11 @@
                 <w:bCs/>
               </w:rPr>
             </w:pPr>
-          </w:p>
-        </w:tc>
-        <w:tc>
-          <w:tcPr>
-            <w:tcW w:w="351" w:type="pct"/>
-          </w:tcPr>
-          <w:p>
-            <w:pPr>
-              <w:jc w:val="center"/>
-              <w:rPr>
-                <w:b/>
-                <w:bCs/>
-              </w:rPr>
-            </w:pPr>
-          </w:p>
-        </w:tc>
-        <w:tc>
-          <w:tcPr>
-            <w:tcW w:w="350" w:type="pct"/>
-          </w:tcPr>
-          <w:p>
-            <w:pPr>
-              <w:jc w:val="center"/>
-              <w:rPr>
-                <w:b/>
-                <w:bCs/>
-              </w:rPr>
-            </w:pPr>
-          </w:p>
-        </w:tc>
-        <w:tc>
-          <w:tcPr>
-            <w:tcW w:w="351" w:type="pct"/>
-          </w:tcPr>
-          <w:p>
-            <w:pPr>
-              <w:jc w:val="center"/>
-              <w:rPr>
-                <w:b/>
-                <w:bCs/>
-              </w:rPr>
-            </w:pPr>
-          </w:p>
-        </w:tc>
-        <w:tc>
-          <w:tcPr>
-            <w:tcW w:w="350" w:type="pct"/>
-          </w:tcPr>
-          <w:p>
-            <w:pPr>
-              <w:jc w:val="center"/>
-              <w:rPr>
-                <w:b/>
-                <w:bCs/>
-              </w:rPr>
-            </w:pPr>
-          </w:p>
-        </w:tc>
-        <w:tc>
-          <w:tcPr>
-            <w:tcW w:w="351" w:type="pct"/>
-          </w:tcPr>
-          <w:p>
-            <w:pPr>
-              <w:jc w:val="center"/>
-              <w:rPr>
-                <w:b/>
-                <w:bCs/>
-              </w:rPr>
-            </w:pPr>
-          </w:p>
-        </w:tc>
-        <w:tc>
-          <w:tcPr>
-            <w:tcW w:w="351" w:type="pct"/>
-          </w:tcPr>
-          <w:p>
-            <w:pPr>
-              <w:jc w:val="center"/>
-              <w:rPr>
-                <w:rFonts w:hint="eastAsia"/>
-                <w:b/>
-                <w:bCs/>
-              </w:rPr>
-            </w:pPr>
-          </w:p>
-        </w:tc>
-        <w:tc>
-          <w:tcPr>
-            <w:tcW w:w="350" w:type="pct"/>
-          </w:tcPr>
-          <w:p>
-            <w:pPr>
-              <w:jc w:val="center"/>
-              <w:rPr>
-                <w:rFonts w:hint="eastAsia"/>
-                <w:b/>
-                <w:bCs/>
-              </w:rPr>
-            </w:pPr>
-            <w:r>
-              <w:rPr>
-                <w:rFonts w:hint="eastAsia"/>
-                <w:b/>
-                <w:bCs/>
-                <w:color w:val="FF0000"/>
+            <w:r>
+              <w:rPr>
+                <w:rFonts w:hint="eastAsia"/>
+                <w:b/>
+                <w:bCs/>
               </w:rPr>
               <w:t>X</w:t>
             </w:r>
@@ -2617,52 +2485,146 @@
             <w:pPr>
               <w:jc w:val="center"/>
               <w:rPr>
-                <w:rFonts w:hint="eastAsia"/>
-                <w:b/>
-                <w:bCs/>
-              </w:rPr>
-            </w:pPr>
-          </w:p>
-        </w:tc>
-        <w:tc>
-          <w:tcPr>
-            <w:tcW w:w="350" w:type="pct"/>
-          </w:tcPr>
-          <w:p>
-            <w:pPr>
-              <w:jc w:val="center"/>
-              <w:rPr>
-                <w:rFonts w:hint="eastAsia"/>
-                <w:b/>
-                <w:bCs/>
-              </w:rPr>
-            </w:pPr>
-          </w:p>
-        </w:tc>
-        <w:tc>
-          <w:tcPr>
-            <w:tcW w:w="351" w:type="pct"/>
-          </w:tcPr>
-          <w:p>
-            <w:pPr>
-              <w:jc w:val="center"/>
-              <w:rPr>
-                <w:rFonts w:hint="eastAsia"/>
-                <w:b/>
-                <w:bCs/>
-              </w:rPr>
-            </w:pPr>
-          </w:p>
-        </w:tc>
-        <w:tc>
-          <w:tcPr>
-            <w:tcW w:w="351" w:type="pct"/>
-          </w:tcPr>
-          <w:p>
-            <w:pPr>
-              <w:jc w:val="center"/>
-              <w:rPr>
-                <w:rFonts w:hint="eastAsia"/>
+                <w:b/>
+                <w:bCs/>
+              </w:rPr>
+            </w:pPr>
+          </w:p>
+        </w:tc>
+        <w:tc>
+          <w:tcPr>
+            <w:tcW w:w="350" w:type="pct"/>
+          </w:tcPr>
+          <w:p>
+            <w:pPr>
+              <w:jc w:val="center"/>
+              <w:rPr>
+                <w:b/>
+                <w:bCs/>
+              </w:rPr>
+            </w:pPr>
+          </w:p>
+        </w:tc>
+        <w:tc>
+          <w:tcPr>
+            <w:tcW w:w="351" w:type="pct"/>
+          </w:tcPr>
+          <w:p>
+            <w:pPr>
+              <w:jc w:val="center"/>
+              <w:rPr>
+                <w:b/>
+                <w:bCs/>
+              </w:rPr>
+            </w:pPr>
+          </w:p>
+        </w:tc>
+        <w:tc>
+          <w:tcPr>
+            <w:tcW w:w="350" w:type="pct"/>
+          </w:tcPr>
+          <w:p>
+            <w:pPr>
+              <w:jc w:val="center"/>
+              <w:rPr>
+                <w:b/>
+                <w:bCs/>
+              </w:rPr>
+            </w:pPr>
+          </w:p>
+        </w:tc>
+        <w:tc>
+          <w:tcPr>
+            <w:tcW w:w="351" w:type="pct"/>
+          </w:tcPr>
+          <w:p>
+            <w:pPr>
+              <w:jc w:val="center"/>
+              <w:rPr>
+                <w:b/>
+                <w:bCs/>
+              </w:rPr>
+            </w:pPr>
+          </w:p>
+        </w:tc>
+        <w:tc>
+          <w:tcPr>
+            <w:tcW w:w="351" w:type="pct"/>
+          </w:tcPr>
+          <w:p>
+            <w:pPr>
+              <w:jc w:val="center"/>
+              <w:rPr>
+                <w:b/>
+                <w:bCs/>
+              </w:rPr>
+            </w:pPr>
+          </w:p>
+        </w:tc>
+        <w:tc>
+          <w:tcPr>
+            <w:tcW w:w="350" w:type="pct"/>
+          </w:tcPr>
+          <w:p>
+            <w:pPr>
+              <w:jc w:val="center"/>
+              <w:rPr>
+                <w:b/>
+                <w:bCs/>
+              </w:rPr>
+            </w:pPr>
+          </w:p>
+        </w:tc>
+        <w:tc>
+          <w:tcPr>
+            <w:tcW w:w="351" w:type="pct"/>
+          </w:tcPr>
+          <w:p>
+            <w:pPr>
+              <w:jc w:val="center"/>
+              <w:rPr>
+                <w:b/>
+                <w:bCs/>
+              </w:rPr>
+            </w:pPr>
+          </w:p>
+        </w:tc>
+        <w:tc>
+          <w:tcPr>
+            <w:tcW w:w="350" w:type="pct"/>
+          </w:tcPr>
+          <w:p>
+            <w:pPr>
+              <w:jc w:val="center"/>
+              <w:rPr>
+                <w:b/>
+                <w:bCs/>
+              </w:rPr>
+            </w:pPr>
+          </w:p>
+        </w:tc>
+        <w:tc>
+          <w:tcPr>
+            <w:tcW w:w="351" w:type="pct"/>
+          </w:tcPr>
+          <w:p>
+            <w:pPr>
+              <w:jc w:val="center"/>
+              <w:rPr>
+                <w:b/>
+                <w:bCs/>
+              </w:rPr>
+            </w:pPr>
+          </w:p>
+        </w:tc>
+        <w:tc>
+          <w:tcPr>
+            <w:tcW w:w="351" w:type="pct"/>
+          </w:tcPr>
+          <w:p>
+            <w:pPr>
+              <w:jc w:val="center"/>
+              <w:rPr>
                 <w:b/>
                 <w:bCs/>
               </w:rPr>
@@ -2947,14 +2909,7 @@
                 <w:b/>
                 <w:bCs/>
               </w:rPr>
-              <w:t>1</w:t>
-            </w:r>
-            <w:r>
-              <w:rPr>
-                <w:b/>
-                <w:bCs/>
-              </w:rPr>
-              <w:t>1</w:t>
+              <w:t>11</w:t>
             </w:r>
           </w:p>
         </w:tc>
@@ -3191,14 +3146,7 @@
                 <w:b/>
                 <w:bCs/>
               </w:rPr>
-              <w:t>1</w:t>
-            </w:r>
-            <w:r>
-              <w:rPr>
-                <w:b/>
-                <w:bCs/>
-              </w:rPr>
-              <w:t>2</w:t>
+              <w:t>12</w:t>
             </w:r>
           </w:p>
         </w:tc>
@@ -3226,37 +3174,34 @@
             <w:pPr>
               <w:jc w:val="center"/>
               <w:rPr>
-                <w:rFonts w:hint="eastAsia"/>
-                <w:b/>
-                <w:bCs/>
-              </w:rPr>
-            </w:pPr>
-          </w:p>
-        </w:tc>
-        <w:tc>
-          <w:tcPr>
-            <w:tcW w:w="351" w:type="pct"/>
-          </w:tcPr>
-          <w:p>
-            <w:pPr>
-              <w:jc w:val="center"/>
-              <w:rPr>
-                <w:rFonts w:hint="eastAsia"/>
-                <w:b/>
-                <w:bCs/>
-              </w:rPr>
-            </w:pPr>
-          </w:p>
-        </w:tc>
-        <w:tc>
-          <w:tcPr>
-            <w:tcW w:w="350" w:type="pct"/>
-          </w:tcPr>
-          <w:p>
-            <w:pPr>
-              <w:jc w:val="center"/>
-              <w:rPr>
-                <w:rFonts w:hint="eastAsia"/>
+                <w:b/>
+                <w:bCs/>
+              </w:rPr>
+            </w:pPr>
+          </w:p>
+        </w:tc>
+        <w:tc>
+          <w:tcPr>
+            <w:tcW w:w="351" w:type="pct"/>
+          </w:tcPr>
+          <w:p>
+            <w:pPr>
+              <w:jc w:val="center"/>
+              <w:rPr>
+                <w:b/>
+                <w:bCs/>
+              </w:rPr>
+            </w:pPr>
+          </w:p>
+        </w:tc>
+        <w:tc>
+          <w:tcPr>
+            <w:tcW w:w="350" w:type="pct"/>
+          </w:tcPr>
+          <w:p>
+            <w:pPr>
+              <w:jc w:val="center"/>
+              <w:rPr>
                 <w:b/>
                 <w:bCs/>
               </w:rPr>
@@ -3933,11 +3878,6 @@
     </w:tbl>
     <w:p/>
     <w:p>
-      <w:pPr>
-        <w:rPr>
-          <w:rFonts w:hint="eastAsia"/>
-        </w:rPr>
-      </w:pPr>
       <w:r>
         <w:rPr>
           <w:rFonts w:hint="eastAsia"/>
@@ -4066,13 +4006,7 @@
     <w:p/>
     <w:p/>
     <w:p/>
-    <w:p>
-      <w:pPr>
-        <w:rPr>
-          <w:rFonts w:hint="eastAsia"/>
-        </w:rPr>
-      </w:pPr>
-    </w:p>
+    <w:p/>
     <w:tbl>
       <w:tblPr>
         <w:tblStyle w:val="a3"/>
@@ -4162,7 +4096,6 @@
             <w:pPr>
               <w:jc w:val="center"/>
               <w:rPr>
-                <w:rFonts w:hint="eastAsia"/>
                 <w:b/>
                 <w:bCs/>
               </w:rPr>
@@ -4192,7 +4125,6 @@
             <w:pPr>
               <w:jc w:val="center"/>
               <w:rPr>
-                <w:rFonts w:hint="eastAsia"/>
                 <w:b/>
                 <w:bCs/>
               </w:rPr>
@@ -4222,7 +4154,6 @@
             <w:pPr>
               <w:jc w:val="center"/>
               <w:rPr>
-                <w:rFonts w:hint="eastAsia"/>
                 <w:b/>
                 <w:bCs/>
               </w:rPr>
@@ -4339,7 +4270,6 @@
             <w:pPr>
               <w:jc w:val="center"/>
               <w:rPr>
-                <w:rFonts w:hint="eastAsia"/>
                 <w:b/>
                 <w:bCs/>
               </w:rPr>
@@ -4369,7 +4299,6 @@
             <w:pPr>
               <w:jc w:val="center"/>
               <w:rPr>
-                <w:rFonts w:hint="eastAsia"/>
                 <w:b/>
                 <w:bCs/>
               </w:rPr>
@@ -4399,7 +4328,6 @@
             <w:pPr>
               <w:jc w:val="center"/>
               <w:rPr>
-                <w:rFonts w:hint="eastAsia"/>
                 <w:b/>
                 <w:bCs/>
               </w:rPr>
@@ -4429,7 +4357,6 @@
             <w:pPr>
               <w:jc w:val="center"/>
               <w:rPr>
-                <w:rFonts w:hint="eastAsia"/>
                 <w:b/>
                 <w:bCs/>
               </w:rPr>
@@ -4459,7 +4386,6 @@
             <w:pPr>
               <w:jc w:val="center"/>
               <w:rPr>
-                <w:rFonts w:hint="eastAsia"/>
                 <w:b/>
                 <w:bCs/>
               </w:rPr>
@@ -4489,7 +4415,6 @@
             <w:pPr>
               <w:jc w:val="center"/>
               <w:rPr>
-                <w:rFonts w:hint="eastAsia"/>
                 <w:b/>
                 <w:bCs/>
               </w:rPr>
@@ -4548,14 +4473,7 @@
                 <w:b/>
                 <w:bCs/>
               </w:rPr>
-              <w:t>-</w:t>
-            </w:r>
-            <w:r>
-              <w:rPr>
-                <w:b/>
-                <w:bCs/>
-              </w:rPr>
-              <w:t>A</w:t>
+              <w:t>-A</w:t>
             </w:r>
             <w:r>
               <w:rPr>
@@ -4817,14 +4735,7 @@
                 <w:b/>
                 <w:bCs/>
               </w:rPr>
-              <w:t>-</w:t>
-            </w:r>
-            <w:r>
-              <w:rPr>
-                <w:b/>
-                <w:bCs/>
-              </w:rPr>
-              <w:t>A</w:t>
+              <w:t>-A</w:t>
             </w:r>
             <w:r>
               <w:rPr>
@@ -5047,14 +4958,7 @@
                 <w:b/>
                 <w:bCs/>
               </w:rPr>
-              <w:t>-</w:t>
-            </w:r>
-            <w:r>
-              <w:rPr>
-                <w:b/>
-                <w:bCs/>
-              </w:rPr>
-              <w:t>A</w:t>
+              <w:t>-A</w:t>
             </w:r>
             <w:r>
               <w:rPr>
@@ -5277,14 +5181,7 @@
                 <w:b/>
                 <w:bCs/>
               </w:rPr>
-              <w:t>-</w:t>
-            </w:r>
-            <w:r>
-              <w:rPr>
-                <w:b/>
-                <w:bCs/>
-              </w:rPr>
-              <w:t>A</w:t>
+              <w:t>-A</w:t>
             </w:r>
             <w:r>
               <w:rPr>
@@ -5507,14 +5404,7 @@
                 <w:b/>
                 <w:bCs/>
               </w:rPr>
-              <w:t>-</w:t>
-            </w:r>
-            <w:r>
-              <w:rPr>
-                <w:b/>
-                <w:bCs/>
-              </w:rPr>
-              <w:t>A</w:t>
+              <w:t>-A</w:t>
             </w:r>
             <w:r>
               <w:rPr>
@@ -5737,14 +5627,7 @@
                 <w:b/>
                 <w:bCs/>
               </w:rPr>
-              <w:t>-</w:t>
-            </w:r>
-            <w:r>
-              <w:rPr>
-                <w:b/>
-                <w:bCs/>
-              </w:rPr>
-              <w:t>A</w:t>
+              <w:t>-A</w:t>
             </w:r>
             <w:r>
               <w:rPr>
@@ -5967,14 +5850,7 @@
                 <w:b/>
                 <w:bCs/>
               </w:rPr>
-              <w:t>-</w:t>
-            </w:r>
-            <w:r>
-              <w:rPr>
-                <w:b/>
-                <w:bCs/>
-              </w:rPr>
-              <w:t>A</w:t>
+              <w:t>-A</w:t>
             </w:r>
             <w:r>
               <w:rPr>
@@ -6197,14 +6073,7 @@
                 <w:b/>
                 <w:bCs/>
               </w:rPr>
-              <w:t>-</w:t>
-            </w:r>
-            <w:r>
-              <w:rPr>
-                <w:b/>
-                <w:bCs/>
-              </w:rPr>
-              <w:t>A</w:t>
+              <w:t>-A</w:t>
             </w:r>
             <w:r>
               <w:rPr>
@@ -6317,82 +6186,76 @@
             <w:pPr>
               <w:jc w:val="center"/>
               <w:rPr>
-                <w:rFonts w:hint="eastAsia"/>
-                <w:b/>
-                <w:bCs/>
-              </w:rPr>
-            </w:pPr>
-          </w:p>
-        </w:tc>
-        <w:tc>
-          <w:tcPr>
-            <w:tcW w:w="350" w:type="pct"/>
-          </w:tcPr>
-          <w:p>
-            <w:pPr>
-              <w:jc w:val="center"/>
-              <w:rPr>
-                <w:rFonts w:hint="eastAsia"/>
-                <w:b/>
-                <w:bCs/>
-              </w:rPr>
-            </w:pPr>
-          </w:p>
-        </w:tc>
-        <w:tc>
-          <w:tcPr>
-            <w:tcW w:w="351" w:type="pct"/>
-          </w:tcPr>
-          <w:p>
-            <w:pPr>
-              <w:jc w:val="center"/>
-              <w:rPr>
-                <w:rFonts w:hint="eastAsia"/>
-                <w:b/>
-                <w:bCs/>
-              </w:rPr>
-            </w:pPr>
-          </w:p>
-        </w:tc>
-        <w:tc>
-          <w:tcPr>
-            <w:tcW w:w="350" w:type="pct"/>
-          </w:tcPr>
-          <w:p>
-            <w:pPr>
-              <w:jc w:val="center"/>
-              <w:rPr>
-                <w:rFonts w:hint="eastAsia"/>
-                <w:b/>
-                <w:bCs/>
-              </w:rPr>
-            </w:pPr>
-          </w:p>
-        </w:tc>
-        <w:tc>
-          <w:tcPr>
-            <w:tcW w:w="351" w:type="pct"/>
-          </w:tcPr>
-          <w:p>
-            <w:pPr>
-              <w:jc w:val="center"/>
-              <w:rPr>
-                <w:rFonts w:hint="eastAsia"/>
-                <w:b/>
-                <w:bCs/>
-              </w:rPr>
-            </w:pPr>
-          </w:p>
-        </w:tc>
-        <w:tc>
-          <w:tcPr>
-            <w:tcW w:w="351" w:type="pct"/>
-          </w:tcPr>
-          <w:p>
-            <w:pPr>
-              <w:jc w:val="center"/>
-              <w:rPr>
-                <w:rFonts w:hint="eastAsia"/>
+                <w:b/>
+                <w:bCs/>
+              </w:rPr>
+            </w:pPr>
+          </w:p>
+        </w:tc>
+        <w:tc>
+          <w:tcPr>
+            <w:tcW w:w="350" w:type="pct"/>
+          </w:tcPr>
+          <w:p>
+            <w:pPr>
+              <w:jc w:val="center"/>
+              <w:rPr>
+                <w:b/>
+                <w:bCs/>
+              </w:rPr>
+            </w:pPr>
+          </w:p>
+        </w:tc>
+        <w:tc>
+          <w:tcPr>
+            <w:tcW w:w="351" w:type="pct"/>
+          </w:tcPr>
+          <w:p>
+            <w:pPr>
+              <w:jc w:val="center"/>
+              <w:rPr>
+                <w:b/>
+                <w:bCs/>
+              </w:rPr>
+            </w:pPr>
+          </w:p>
+        </w:tc>
+        <w:tc>
+          <w:tcPr>
+            <w:tcW w:w="350" w:type="pct"/>
+          </w:tcPr>
+          <w:p>
+            <w:pPr>
+              <w:jc w:val="center"/>
+              <w:rPr>
+                <w:b/>
+                <w:bCs/>
+              </w:rPr>
+            </w:pPr>
+          </w:p>
+        </w:tc>
+        <w:tc>
+          <w:tcPr>
+            <w:tcW w:w="351" w:type="pct"/>
+          </w:tcPr>
+          <w:p>
+            <w:pPr>
+              <w:jc w:val="center"/>
+              <w:rPr>
+                <w:b/>
+                <w:bCs/>
+              </w:rPr>
+            </w:pPr>
+          </w:p>
+        </w:tc>
+        <w:tc>
+          <w:tcPr>
+            <w:tcW w:w="351" w:type="pct"/>
+          </w:tcPr>
+          <w:p>
+            <w:pPr>
+              <w:jc w:val="center"/>
+              <w:rPr>
                 <w:b/>
                 <w:bCs/>
               </w:rPr>
@@ -6433,14 +6296,7 @@
                 <w:b/>
                 <w:bCs/>
               </w:rPr>
-              <w:t>-</w:t>
-            </w:r>
-            <w:r>
-              <w:rPr>
-                <w:b/>
-                <w:bCs/>
-              </w:rPr>
-              <w:t>A</w:t>
+              <w:t>-A</w:t>
             </w:r>
             <w:r>
               <w:rPr>
@@ -6553,82 +6409,76 @@
             <w:pPr>
               <w:jc w:val="center"/>
               <w:rPr>
-                <w:rFonts w:hint="eastAsia"/>
-                <w:b/>
-                <w:bCs/>
-              </w:rPr>
-            </w:pPr>
-          </w:p>
-        </w:tc>
-        <w:tc>
-          <w:tcPr>
-            <w:tcW w:w="350" w:type="pct"/>
-          </w:tcPr>
-          <w:p>
-            <w:pPr>
-              <w:jc w:val="center"/>
-              <w:rPr>
-                <w:rFonts w:hint="eastAsia"/>
-                <w:b/>
-                <w:bCs/>
-              </w:rPr>
-            </w:pPr>
-          </w:p>
-        </w:tc>
-        <w:tc>
-          <w:tcPr>
-            <w:tcW w:w="351" w:type="pct"/>
-          </w:tcPr>
-          <w:p>
-            <w:pPr>
-              <w:jc w:val="center"/>
-              <w:rPr>
-                <w:rFonts w:hint="eastAsia"/>
-                <w:b/>
-                <w:bCs/>
-              </w:rPr>
-            </w:pPr>
-          </w:p>
-        </w:tc>
-        <w:tc>
-          <w:tcPr>
-            <w:tcW w:w="350" w:type="pct"/>
-          </w:tcPr>
-          <w:p>
-            <w:pPr>
-              <w:jc w:val="center"/>
-              <w:rPr>
-                <w:rFonts w:hint="eastAsia"/>
-                <w:b/>
-                <w:bCs/>
-              </w:rPr>
-            </w:pPr>
-          </w:p>
-        </w:tc>
-        <w:tc>
-          <w:tcPr>
-            <w:tcW w:w="351" w:type="pct"/>
-          </w:tcPr>
-          <w:p>
-            <w:pPr>
-              <w:jc w:val="center"/>
-              <w:rPr>
-                <w:rFonts w:hint="eastAsia"/>
-                <w:b/>
-                <w:bCs/>
-              </w:rPr>
-            </w:pPr>
-          </w:p>
-        </w:tc>
-        <w:tc>
-          <w:tcPr>
-            <w:tcW w:w="351" w:type="pct"/>
-          </w:tcPr>
-          <w:p>
-            <w:pPr>
-              <w:jc w:val="center"/>
-              <w:rPr>
-                <w:rFonts w:hint="eastAsia"/>
+                <w:b/>
+                <w:bCs/>
+              </w:rPr>
+            </w:pPr>
+          </w:p>
+        </w:tc>
+        <w:tc>
+          <w:tcPr>
+            <w:tcW w:w="350" w:type="pct"/>
+          </w:tcPr>
+          <w:p>
+            <w:pPr>
+              <w:jc w:val="center"/>
+              <w:rPr>
+                <w:b/>
+                <w:bCs/>
+              </w:rPr>
+            </w:pPr>
+          </w:p>
+        </w:tc>
+        <w:tc>
+          <w:tcPr>
+            <w:tcW w:w="351" w:type="pct"/>
+          </w:tcPr>
+          <w:p>
+            <w:pPr>
+              <w:jc w:val="center"/>
+              <w:rPr>
+                <w:b/>
+                <w:bCs/>
+              </w:rPr>
+            </w:pPr>
+          </w:p>
+        </w:tc>
+        <w:tc>
+          <w:tcPr>
+            <w:tcW w:w="350" w:type="pct"/>
+          </w:tcPr>
+          <w:p>
+            <w:pPr>
+              <w:jc w:val="center"/>
+              <w:rPr>
+                <w:b/>
+                <w:bCs/>
+              </w:rPr>
+            </w:pPr>
+          </w:p>
+        </w:tc>
+        <w:tc>
+          <w:tcPr>
+            <w:tcW w:w="351" w:type="pct"/>
+          </w:tcPr>
+          <w:p>
+            <w:pPr>
+              <w:jc w:val="center"/>
+              <w:rPr>
+                <w:b/>
+                <w:bCs/>
+              </w:rPr>
+            </w:pPr>
+          </w:p>
+        </w:tc>
+        <w:tc>
+          <w:tcPr>
+            <w:tcW w:w="351" w:type="pct"/>
+          </w:tcPr>
+          <w:p>
+            <w:pPr>
+              <w:jc w:val="center"/>
+              <w:rPr>
                 <w:b/>
                 <w:bCs/>
               </w:rPr>
@@ -6669,14 +6519,7 @@
                 <w:b/>
                 <w:bCs/>
               </w:rPr>
-              <w:t>-</w:t>
-            </w:r>
-            <w:r>
-              <w:rPr>
-                <w:b/>
-                <w:bCs/>
-              </w:rPr>
-              <w:t>A</w:t>
+              <w:t>-A</w:t>
             </w:r>
             <w:r>
               <w:rPr>
@@ -6899,14 +6742,7 @@
                 <w:b/>
                 <w:bCs/>
               </w:rPr>
-              <w:t>-</w:t>
-            </w:r>
-            <w:r>
-              <w:rPr>
-                <w:b/>
-                <w:bCs/>
-              </w:rPr>
-              <w:t>A</w:t>
+              <w:t>-A</w:t>
             </w:r>
             <w:r>
               <w:rPr>
@@ -7129,14 +6965,7 @@
                 <w:b/>
                 <w:bCs/>
               </w:rPr>
-              <w:t>-</w:t>
-            </w:r>
-            <w:r>
-              <w:rPr>
-                <w:b/>
-                <w:bCs/>
-              </w:rPr>
-              <w:t>A</w:t>
+              <w:t>-A</w:t>
             </w:r>
             <w:r>
               <w:rPr>
@@ -7165,37 +6994,34 @@
             <w:pPr>
               <w:jc w:val="center"/>
               <w:rPr>
-                <w:rFonts w:hint="eastAsia"/>
-                <w:b/>
-                <w:bCs/>
-              </w:rPr>
-            </w:pPr>
-          </w:p>
-        </w:tc>
-        <w:tc>
-          <w:tcPr>
-            <w:tcW w:w="351" w:type="pct"/>
-          </w:tcPr>
-          <w:p>
-            <w:pPr>
-              <w:jc w:val="center"/>
-              <w:rPr>
-                <w:rFonts w:hint="eastAsia"/>
-                <w:b/>
-                <w:bCs/>
-              </w:rPr>
-            </w:pPr>
-          </w:p>
-        </w:tc>
-        <w:tc>
-          <w:tcPr>
-            <w:tcW w:w="350" w:type="pct"/>
-          </w:tcPr>
-          <w:p>
-            <w:pPr>
-              <w:jc w:val="center"/>
-              <w:rPr>
-                <w:rFonts w:hint="eastAsia"/>
+                <w:b/>
+                <w:bCs/>
+              </w:rPr>
+            </w:pPr>
+          </w:p>
+        </w:tc>
+        <w:tc>
+          <w:tcPr>
+            <w:tcW w:w="351" w:type="pct"/>
+          </w:tcPr>
+          <w:p>
+            <w:pPr>
+              <w:jc w:val="center"/>
+              <w:rPr>
+                <w:b/>
+                <w:bCs/>
+              </w:rPr>
+            </w:pPr>
+          </w:p>
+        </w:tc>
+        <w:tc>
+          <w:tcPr>
+            <w:tcW w:w="350" w:type="pct"/>
+          </w:tcPr>
+          <w:p>
+            <w:pPr>
+              <w:jc w:val="center"/>
+              <w:rPr>
                 <w:b/>
                 <w:bCs/>
               </w:rPr>
@@ -7820,7 +7646,6 @@
             <w:pPr>
               <w:jc w:val="center"/>
               <w:rPr>
-                <w:rFonts w:hint="eastAsia"/>
                 <w:b/>
                 <w:bCs/>
               </w:rPr>
@@ -7850,7 +7675,6 @@
             <w:pPr>
               <w:jc w:val="center"/>
               <w:rPr>
-                <w:rFonts w:hint="eastAsia"/>
                 <w:b/>
                 <w:bCs/>
               </w:rPr>
@@ -7880,7 +7704,6 @@
             <w:pPr>
               <w:jc w:val="center"/>
               <w:rPr>
-                <w:rFonts w:hint="eastAsia"/>
                 <w:b/>
                 <w:bCs/>
               </w:rPr>
@@ -7997,7 +7820,6 @@
             <w:pPr>
               <w:jc w:val="center"/>
               <w:rPr>
-                <w:rFonts w:hint="eastAsia"/>
                 <w:b/>
                 <w:bCs/>
               </w:rPr>
@@ -8027,7 +7849,6 @@
             <w:pPr>
               <w:jc w:val="center"/>
               <w:rPr>
-                <w:rFonts w:hint="eastAsia"/>
                 <w:b/>
                 <w:bCs/>
               </w:rPr>
@@ -8057,7 +7878,6 @@
             <w:pPr>
               <w:jc w:val="center"/>
               <w:rPr>
-                <w:rFonts w:hint="eastAsia"/>
                 <w:b/>
                 <w:bCs/>
               </w:rPr>
@@ -8087,7 +7907,6 @@
             <w:pPr>
               <w:jc w:val="center"/>
               <w:rPr>
-                <w:rFonts w:hint="eastAsia"/>
                 <w:b/>
                 <w:bCs/>
               </w:rPr>
@@ -8117,7 +7936,6 @@
             <w:pPr>
               <w:jc w:val="center"/>
               <w:rPr>
-                <w:rFonts w:hint="eastAsia"/>
                 <w:b/>
                 <w:bCs/>
               </w:rPr>
@@ -8147,7 +7965,6 @@
             <w:pPr>
               <w:jc w:val="center"/>
               <w:rPr>
-                <w:rFonts w:hint="eastAsia"/>
                 <w:b/>
                 <w:bCs/>
               </w:rPr>
@@ -8206,14 +8023,7 @@
                 <w:b/>
                 <w:bCs/>
               </w:rPr>
-              <w:t>-</w:t>
-            </w:r>
-            <w:r>
-              <w:rPr>
-                <w:b/>
-                <w:bCs/>
-              </w:rPr>
-              <w:t>D</w:t>
+              <w:t>-D</w:t>
             </w:r>
             <w:r>
               <w:rPr>
@@ -8475,14 +8285,7 @@
                 <w:b/>
                 <w:bCs/>
               </w:rPr>
-              <w:t>-</w:t>
-            </w:r>
-            <w:r>
-              <w:rPr>
-                <w:b/>
-                <w:bCs/>
-              </w:rPr>
-              <w:t>D</w:t>
+              <w:t>-D</w:t>
             </w:r>
             <w:r>
               <w:rPr>
@@ -8705,14 +8508,7 @@
                 <w:b/>
                 <w:bCs/>
               </w:rPr>
-              <w:t>-</w:t>
-            </w:r>
-            <w:r>
-              <w:rPr>
-                <w:b/>
-                <w:bCs/>
-              </w:rPr>
-              <w:t>D</w:t>
+              <w:t>-D</w:t>
             </w:r>
             <w:r>
               <w:rPr>
@@ -8935,14 +8731,7 @@
                 <w:b/>
                 <w:bCs/>
               </w:rPr>
-              <w:t>-</w:t>
-            </w:r>
-            <w:r>
-              <w:rPr>
-                <w:b/>
-                <w:bCs/>
-              </w:rPr>
-              <w:t>D</w:t>
+              <w:t>-D</w:t>
             </w:r>
             <w:r>
               <w:rPr>
@@ -9165,14 +8954,7 @@
                 <w:b/>
                 <w:bCs/>
               </w:rPr>
-              <w:t>-</w:t>
-            </w:r>
-            <w:r>
-              <w:rPr>
-                <w:b/>
-                <w:bCs/>
-              </w:rPr>
-              <w:t>D</w:t>
+              <w:t>-D</w:t>
             </w:r>
             <w:r>
               <w:rPr>
@@ -9395,14 +9177,7 @@
                 <w:b/>
                 <w:bCs/>
               </w:rPr>
-              <w:t>-</w:t>
-            </w:r>
-            <w:r>
-              <w:rPr>
-                <w:b/>
-                <w:bCs/>
-              </w:rPr>
-              <w:t>D</w:t>
+              <w:t>-D</w:t>
             </w:r>
             <w:r>
               <w:rPr>
@@ -9625,14 +9400,7 @@
                 <w:b/>
                 <w:bCs/>
               </w:rPr>
-              <w:t>-</w:t>
-            </w:r>
-            <w:r>
-              <w:rPr>
-                <w:b/>
-                <w:bCs/>
-              </w:rPr>
-              <w:t>D</w:t>
+              <w:t>-D</w:t>
             </w:r>
             <w:r>
               <w:rPr>
@@ -9855,14 +9623,7 @@
                 <w:b/>
                 <w:bCs/>
               </w:rPr>
-              <w:t>-</w:t>
-            </w:r>
-            <w:r>
-              <w:rPr>
-                <w:b/>
-                <w:bCs/>
-              </w:rPr>
-              <w:t>D</w:t>
+              <w:t>-D</w:t>
             </w:r>
             <w:r>
               <w:rPr>
@@ -9975,82 +9736,76 @@
             <w:pPr>
               <w:jc w:val="center"/>
               <w:rPr>
-                <w:rFonts w:hint="eastAsia"/>
-                <w:b/>
-                <w:bCs/>
-              </w:rPr>
-            </w:pPr>
-          </w:p>
-        </w:tc>
-        <w:tc>
-          <w:tcPr>
-            <w:tcW w:w="350" w:type="pct"/>
-          </w:tcPr>
-          <w:p>
-            <w:pPr>
-              <w:jc w:val="center"/>
-              <w:rPr>
-                <w:rFonts w:hint="eastAsia"/>
-                <w:b/>
-                <w:bCs/>
-              </w:rPr>
-            </w:pPr>
-          </w:p>
-        </w:tc>
-        <w:tc>
-          <w:tcPr>
-            <w:tcW w:w="351" w:type="pct"/>
-          </w:tcPr>
-          <w:p>
-            <w:pPr>
-              <w:jc w:val="center"/>
-              <w:rPr>
-                <w:rFonts w:hint="eastAsia"/>
-                <w:b/>
-                <w:bCs/>
-              </w:rPr>
-            </w:pPr>
-          </w:p>
-        </w:tc>
-        <w:tc>
-          <w:tcPr>
-            <w:tcW w:w="350" w:type="pct"/>
-          </w:tcPr>
-          <w:p>
-            <w:pPr>
-              <w:jc w:val="center"/>
-              <w:rPr>
-                <w:rFonts w:hint="eastAsia"/>
-                <w:b/>
-                <w:bCs/>
-              </w:rPr>
-            </w:pPr>
-          </w:p>
-        </w:tc>
-        <w:tc>
-          <w:tcPr>
-            <w:tcW w:w="351" w:type="pct"/>
-          </w:tcPr>
-          <w:p>
-            <w:pPr>
-              <w:jc w:val="center"/>
-              <w:rPr>
-                <w:rFonts w:hint="eastAsia"/>
-                <w:b/>
-                <w:bCs/>
-              </w:rPr>
-            </w:pPr>
-          </w:p>
-        </w:tc>
-        <w:tc>
-          <w:tcPr>
-            <w:tcW w:w="351" w:type="pct"/>
-          </w:tcPr>
-          <w:p>
-            <w:pPr>
-              <w:jc w:val="center"/>
-              <w:rPr>
-                <w:rFonts w:hint="eastAsia"/>
+                <w:b/>
+                <w:bCs/>
+              </w:rPr>
+            </w:pPr>
+          </w:p>
+        </w:tc>
+        <w:tc>
+          <w:tcPr>
+            <w:tcW w:w="350" w:type="pct"/>
+          </w:tcPr>
+          <w:p>
+            <w:pPr>
+              <w:jc w:val="center"/>
+              <w:rPr>
+                <w:b/>
+                <w:bCs/>
+              </w:rPr>
+            </w:pPr>
+          </w:p>
+        </w:tc>
+        <w:tc>
+          <w:tcPr>
+            <w:tcW w:w="351" w:type="pct"/>
+          </w:tcPr>
+          <w:p>
+            <w:pPr>
+              <w:jc w:val="center"/>
+              <w:rPr>
+                <w:b/>
+                <w:bCs/>
+              </w:rPr>
+            </w:pPr>
+          </w:p>
+        </w:tc>
+        <w:tc>
+          <w:tcPr>
+            <w:tcW w:w="350" w:type="pct"/>
+          </w:tcPr>
+          <w:p>
+            <w:pPr>
+              <w:jc w:val="center"/>
+              <w:rPr>
+                <w:b/>
+                <w:bCs/>
+              </w:rPr>
+            </w:pPr>
+          </w:p>
+        </w:tc>
+        <w:tc>
+          <w:tcPr>
+            <w:tcW w:w="351" w:type="pct"/>
+          </w:tcPr>
+          <w:p>
+            <w:pPr>
+              <w:jc w:val="center"/>
+              <w:rPr>
+                <w:b/>
+                <w:bCs/>
+              </w:rPr>
+            </w:pPr>
+          </w:p>
+        </w:tc>
+        <w:tc>
+          <w:tcPr>
+            <w:tcW w:w="351" w:type="pct"/>
+          </w:tcPr>
+          <w:p>
+            <w:pPr>
+              <w:jc w:val="center"/>
+              <w:rPr>
                 <w:b/>
                 <w:bCs/>
               </w:rPr>
@@ -10091,14 +9846,7 @@
                 <w:b/>
                 <w:bCs/>
               </w:rPr>
-              <w:t>-</w:t>
-            </w:r>
-            <w:r>
-              <w:rPr>
-                <w:b/>
-                <w:bCs/>
-              </w:rPr>
-              <w:t>D</w:t>
+              <w:t>-D</w:t>
             </w:r>
             <w:r>
               <w:rPr>
@@ -10211,82 +9959,76 @@
             <w:pPr>
               <w:jc w:val="center"/>
               <w:rPr>
-                <w:rFonts w:hint="eastAsia"/>
-                <w:b/>
-                <w:bCs/>
-              </w:rPr>
-            </w:pPr>
-          </w:p>
-        </w:tc>
-        <w:tc>
-          <w:tcPr>
-            <w:tcW w:w="350" w:type="pct"/>
-          </w:tcPr>
-          <w:p>
-            <w:pPr>
-              <w:jc w:val="center"/>
-              <w:rPr>
-                <w:rFonts w:hint="eastAsia"/>
-                <w:b/>
-                <w:bCs/>
-              </w:rPr>
-            </w:pPr>
-          </w:p>
-        </w:tc>
-        <w:tc>
-          <w:tcPr>
-            <w:tcW w:w="351" w:type="pct"/>
-          </w:tcPr>
-          <w:p>
-            <w:pPr>
-              <w:jc w:val="center"/>
-              <w:rPr>
-                <w:rFonts w:hint="eastAsia"/>
-                <w:b/>
-                <w:bCs/>
-              </w:rPr>
-            </w:pPr>
-          </w:p>
-        </w:tc>
-        <w:tc>
-          <w:tcPr>
-            <w:tcW w:w="350" w:type="pct"/>
-          </w:tcPr>
-          <w:p>
-            <w:pPr>
-              <w:jc w:val="center"/>
-              <w:rPr>
-                <w:rFonts w:hint="eastAsia"/>
-                <w:b/>
-                <w:bCs/>
-              </w:rPr>
-            </w:pPr>
-          </w:p>
-        </w:tc>
-        <w:tc>
-          <w:tcPr>
-            <w:tcW w:w="351" w:type="pct"/>
-          </w:tcPr>
-          <w:p>
-            <w:pPr>
-              <w:jc w:val="center"/>
-              <w:rPr>
-                <w:rFonts w:hint="eastAsia"/>
-                <w:b/>
-                <w:bCs/>
-              </w:rPr>
-            </w:pPr>
-          </w:p>
-        </w:tc>
-        <w:tc>
-          <w:tcPr>
-            <w:tcW w:w="351" w:type="pct"/>
-          </w:tcPr>
-          <w:p>
-            <w:pPr>
-              <w:jc w:val="center"/>
-              <w:rPr>
-                <w:rFonts w:hint="eastAsia"/>
+                <w:b/>
+                <w:bCs/>
+              </w:rPr>
+            </w:pPr>
+          </w:p>
+        </w:tc>
+        <w:tc>
+          <w:tcPr>
+            <w:tcW w:w="350" w:type="pct"/>
+          </w:tcPr>
+          <w:p>
+            <w:pPr>
+              <w:jc w:val="center"/>
+              <w:rPr>
+                <w:b/>
+                <w:bCs/>
+              </w:rPr>
+            </w:pPr>
+          </w:p>
+        </w:tc>
+        <w:tc>
+          <w:tcPr>
+            <w:tcW w:w="351" w:type="pct"/>
+          </w:tcPr>
+          <w:p>
+            <w:pPr>
+              <w:jc w:val="center"/>
+              <w:rPr>
+                <w:b/>
+                <w:bCs/>
+              </w:rPr>
+            </w:pPr>
+          </w:p>
+        </w:tc>
+        <w:tc>
+          <w:tcPr>
+            <w:tcW w:w="350" w:type="pct"/>
+          </w:tcPr>
+          <w:p>
+            <w:pPr>
+              <w:jc w:val="center"/>
+              <w:rPr>
+                <w:b/>
+                <w:bCs/>
+              </w:rPr>
+            </w:pPr>
+          </w:p>
+        </w:tc>
+        <w:tc>
+          <w:tcPr>
+            <w:tcW w:w="351" w:type="pct"/>
+          </w:tcPr>
+          <w:p>
+            <w:pPr>
+              <w:jc w:val="center"/>
+              <w:rPr>
+                <w:b/>
+                <w:bCs/>
+              </w:rPr>
+            </w:pPr>
+          </w:p>
+        </w:tc>
+        <w:tc>
+          <w:tcPr>
+            <w:tcW w:w="351" w:type="pct"/>
+          </w:tcPr>
+          <w:p>
+            <w:pPr>
+              <w:jc w:val="center"/>
+              <w:rPr>
                 <w:b/>
                 <w:bCs/>
               </w:rPr>
@@ -10327,14 +10069,7 @@
                 <w:b/>
                 <w:bCs/>
               </w:rPr>
-              <w:t>-</w:t>
-            </w:r>
-            <w:r>
-              <w:rPr>
-                <w:b/>
-                <w:bCs/>
-              </w:rPr>
-              <w:t>D1</w:t>
+              <w:t>-D1</w:t>
             </w:r>
             <w:r>
               <w:rPr>
@@ -10557,14 +10292,7 @@
                 <w:b/>
                 <w:bCs/>
               </w:rPr>
-              <w:t>-</w:t>
-            </w:r>
-            <w:r>
-              <w:rPr>
-                <w:b/>
-                <w:bCs/>
-              </w:rPr>
-              <w:t>D</w:t>
+              <w:t>-D</w:t>
             </w:r>
             <w:r>
               <w:rPr>
@@ -10787,14 +10515,7 @@
                 <w:b/>
                 <w:bCs/>
               </w:rPr>
-              <w:t>-</w:t>
-            </w:r>
-            <w:r>
-              <w:rPr>
-                <w:b/>
-                <w:bCs/>
-              </w:rPr>
-              <w:t>D</w:t>
+              <w:t>-D</w:t>
             </w:r>
             <w:r>
               <w:rPr>
@@ -10823,37 +10544,34 @@
             <w:pPr>
               <w:jc w:val="center"/>
               <w:rPr>
-                <w:rFonts w:hint="eastAsia"/>
-                <w:b/>
-                <w:bCs/>
-              </w:rPr>
-            </w:pPr>
-          </w:p>
-        </w:tc>
-        <w:tc>
-          <w:tcPr>
-            <w:tcW w:w="351" w:type="pct"/>
-          </w:tcPr>
-          <w:p>
-            <w:pPr>
-              <w:jc w:val="center"/>
-              <w:rPr>
-                <w:rFonts w:hint="eastAsia"/>
-                <w:b/>
-                <w:bCs/>
-              </w:rPr>
-            </w:pPr>
-          </w:p>
-        </w:tc>
-        <w:tc>
-          <w:tcPr>
-            <w:tcW w:w="350" w:type="pct"/>
-          </w:tcPr>
-          <w:p>
-            <w:pPr>
-              <w:jc w:val="center"/>
-              <w:rPr>
-                <w:rFonts w:hint="eastAsia"/>
+                <w:b/>
+                <w:bCs/>
+              </w:rPr>
+            </w:pPr>
+          </w:p>
+        </w:tc>
+        <w:tc>
+          <w:tcPr>
+            <w:tcW w:w="351" w:type="pct"/>
+          </w:tcPr>
+          <w:p>
+            <w:pPr>
+              <w:jc w:val="center"/>
+              <w:rPr>
+                <w:b/>
+                <w:bCs/>
+              </w:rPr>
+            </w:pPr>
+          </w:p>
+        </w:tc>
+        <w:tc>
+          <w:tcPr>
+            <w:tcW w:w="350" w:type="pct"/>
+          </w:tcPr>
+          <w:p>
+            <w:pPr>
+              <w:jc w:val="center"/>
+              <w:rPr>
                 <w:b/>
                 <w:bCs/>
               </w:rPr>
@@ -11388,13 +11106,7 @@
         </w:tc>
       </w:tr>
     </w:tbl>
-    <w:p>
-      <w:pPr>
-        <w:rPr>
-          <w:rFonts w:hint="eastAsia"/>
-        </w:rPr>
-      </w:pPr>
-    </w:p>
+    <w:p/>
     <w:sectPr>
       <w:pgSz w:w="11906" w:h="16838"/>
       <w:pgMar w:top="720" w:right="720" w:bottom="720" w:left="720" w:header="851" w:footer="992" w:gutter="0"/>

</xml_diff>